<commit_message>
uppdaterade och fyllde dagboken
</commit_message>
<xml_diff>
--- a/Dagbok.docx
+++ b/Dagbok.docx
@@ -1,13 +1,238 @@
 
 <file path=word/document.xml><?xml version="1.0" encoding="utf-8"?>
-<w:document xmlns:wpc="http://schemas.microsoft.com/office/word/2010/wordprocessingCanvas" xmlns:cx="http://schemas.microsoft.com/office/drawing/2014/chartex" xmlns:cx1="http://schemas.microsoft.com/office/drawing/2015/9/8/chartex" xmlns:cx2="http://schemas.microsoft.com/office/drawing/2015/10/21/chartex" xmlns:mc="http://schemas.openxmlformats.org/markup-compatibility/2006" xmlns:o="urn:schemas-microsoft-com:office:office" xmlns:r="http://schemas.openxmlformats.org/officeDocument/2006/relationships" xmlns:m="http://schemas.openxmlformats.org/officeDocument/2006/math" xmlns:v="urn:schemas-microsoft-com:vml" xmlns:wp14="http://schemas.microsoft.com/office/word/2010/wordprocessingDrawing" xmlns:wp="http://schemas.openxmlformats.org/drawingml/2006/wordprocessingDrawing" xmlns:w10="urn:schemas-microsoft-com:office:word" xmlns:w="http://schemas.openxmlformats.org/wordprocessingml/2006/main" xmlns:w14="http://schemas.microsoft.com/office/word/2010/wordml" xmlns:w15="http://schemas.microsoft.com/office/word/2012/wordml" xmlns:w16se="http://schemas.microsoft.com/office/word/2015/wordml/symex" xmlns:wpg="http://schemas.microsoft.com/office/word/2010/wordprocessingGroup" xmlns:wpi="http://schemas.microsoft.com/office/word/2010/wordprocessingInk" xmlns:wne="http://schemas.microsoft.com/office/word/2006/wordml" xmlns:wps="http://schemas.microsoft.com/office/word/2010/wordprocessingShape" mc:Ignorable="w14 w15 w16se wp14">
+<w:document xmlns:wpc="http://schemas.microsoft.com/office/word/2010/wordprocessingCanvas" xmlns:cx="http://schemas.microsoft.com/office/drawing/2014/chartex" xmlns:mc="http://schemas.openxmlformats.org/markup-compatibility/2006" xmlns:o="urn:schemas-microsoft-com:office:office" xmlns:r="http://schemas.openxmlformats.org/officeDocument/2006/relationships" xmlns:m="http://schemas.openxmlformats.org/officeDocument/2006/math" xmlns:v="urn:schemas-microsoft-com:vml" xmlns:wp14="http://schemas.microsoft.com/office/word/2010/wordprocessingDrawing" xmlns:wp="http://schemas.openxmlformats.org/drawingml/2006/wordprocessingDrawing" xmlns:w10="urn:schemas-microsoft-com:office:word" xmlns:w="http://schemas.openxmlformats.org/wordprocessingml/2006/main" xmlns:w14="http://schemas.microsoft.com/office/word/2010/wordml" xmlns:w15="http://schemas.microsoft.com/office/word/2012/wordml" xmlns:w16se="http://schemas.microsoft.com/office/word/2015/wordml/symex" xmlns:wpg="http://schemas.microsoft.com/office/word/2010/wordprocessingGroup" xmlns:wpi="http://schemas.microsoft.com/office/word/2010/wordprocessingInk" xmlns:wne="http://schemas.microsoft.com/office/word/2006/wordml" xmlns:wps="http://schemas.microsoft.com/office/word/2010/wordprocessingShape" mc:Ignorable="w14 w15 w16se wp14">
   <w:body>
     <w:p>
-      <w:r>
-        <w:t>Dagbok</w:t>
+      <w:pPr>
+        <w:pStyle w:val="Rubrik"/>
+      </w:pPr>
+      <w:r>
+        <w:t>Projektdagbok</w:t>
+      </w:r>
+    </w:p>
+    <w:p>
+      <w:pPr>
+        <w:pStyle w:val="Underrubrik"/>
+        <w:rPr>
+          <w:sz w:val="28"/>
+        </w:rPr>
+      </w:pPr>
+      <w:proofErr w:type="spellStart"/>
+      <w:r>
+        <w:rPr>
+          <w:sz w:val="28"/>
+        </w:rPr>
+        <w:t>Horrific</w:t>
+      </w:r>
+      <w:proofErr w:type="spellEnd"/>
+      <w:r>
+        <w:rPr>
+          <w:sz w:val="28"/>
+        </w:rPr>
+        <w:t xml:space="preserve"> Medusa</w:t>
+      </w:r>
+    </w:p>
+    <w:p>
+      <w:pPr>
+        <w:jc w:val="right"/>
+        <w:rPr>
+          <w:i/>
+        </w:rPr>
+      </w:pPr>
+      <w:r>
+        <w:rPr>
+          <w:i/>
+        </w:rPr>
+        <w:t xml:space="preserve">Sofia </w:t>
+      </w:r>
+      <w:r>
+        <w:rPr>
+          <w:i/>
+        </w:rPr>
+        <w:t xml:space="preserve">Andersson </w:t>
+      </w:r>
+      <w:r>
+        <w:rPr>
+          <w:i/>
+        </w:rPr>
+        <w:t>och Beatrice</w:t>
+      </w:r>
+      <w:r>
+        <w:rPr>
+          <w:i/>
+        </w:rPr>
+        <w:t xml:space="preserve"> Vilhelmsson T4</w:t>
+      </w:r>
+    </w:p>
+    <w:p>
+      <w:pPr>
+        <w:rPr>
+          <w:b/>
+          <w:sz w:val="24"/>
+        </w:rPr>
+      </w:pPr>
+      <w:r>
+        <w:rPr>
+          <w:b/>
+          <w:sz w:val="24"/>
+        </w:rPr>
+        <w:t>Måndag 7 november</w:t>
+      </w:r>
+    </w:p>
+    <w:p>
+      <w:pPr>
+        <w:rPr>
+          <w:sz w:val="24"/>
+        </w:rPr>
+      </w:pPr>
+      <w:r>
+        <w:rPr>
+          <w:sz w:val="24"/>
+        </w:rPr>
+        <w:tab/>
+        <w:t>Fixade datatyper och började med referenser.</w:t>
+      </w:r>
+    </w:p>
+    <w:p>
+      <w:pPr>
+        <w:rPr>
+          <w:b/>
+          <w:sz w:val="24"/>
+        </w:rPr>
+      </w:pPr>
+      <w:r>
+        <w:rPr>
+          <w:b/>
+          <w:sz w:val="24"/>
+        </w:rPr>
+        <w:t>Tisdag 8 november</w:t>
+      </w:r>
+    </w:p>
+    <w:p>
+      <w:pPr>
+        <w:rPr>
+          <w:sz w:val="24"/>
+        </w:rPr>
+      </w:pPr>
+      <w:r>
+        <w:rPr>
+          <w:b/>
+          <w:sz w:val="24"/>
+        </w:rPr>
+        <w:tab/>
+      </w:r>
+      <w:r>
+        <w:rPr>
+          <w:sz w:val="24"/>
+        </w:rPr>
+        <w:t>Fortsatte med referenser och började med grunddata.</w:t>
+      </w:r>
+    </w:p>
+    <w:p>
+      <w:pPr>
+        <w:rPr>
+          <w:b/>
+          <w:sz w:val="24"/>
+        </w:rPr>
+      </w:pPr>
+      <w:r>
+        <w:rPr>
+          <w:b/>
+          <w:sz w:val="24"/>
+        </w:rPr>
+        <w:t>Onsdag 9 november</w:t>
+      </w:r>
+    </w:p>
+    <w:p>
+      <w:pPr>
+        <w:rPr>
+          <w:sz w:val="24"/>
+        </w:rPr>
+      </w:pPr>
+      <w:r>
+        <w:rPr>
+          <w:b/>
+          <w:sz w:val="24"/>
+        </w:rPr>
+        <w:tab/>
+      </w:r>
+      <w:r>
+        <w:rPr>
+          <w:sz w:val="24"/>
+        </w:rPr>
+        <w:t>Gjorde klar grunddata och fixade klart referenserna.</w:t>
+      </w:r>
+    </w:p>
+    <w:p>
+      <w:pPr>
+        <w:rPr>
+          <w:b/>
+          <w:sz w:val="24"/>
+        </w:rPr>
+      </w:pPr>
+      <w:r>
+        <w:rPr>
+          <w:b/>
+          <w:sz w:val="24"/>
+        </w:rPr>
+        <w:t>Torsdag 10 november</w:t>
+      </w:r>
+    </w:p>
+    <w:p>
+      <w:pPr>
+        <w:rPr>
+          <w:sz w:val="24"/>
+        </w:rPr>
+      </w:pPr>
+      <w:r>
+        <w:rPr>
+          <w:b/>
+          <w:sz w:val="24"/>
+        </w:rPr>
+        <w:tab/>
+      </w:r>
+      <w:r>
+        <w:rPr>
+          <w:sz w:val="24"/>
+        </w:rPr>
+        <w:t>Sjukdom.</w:t>
       </w:r>
       <w:bookmarkStart w:id="0" w:name="_GoBack"/>
       <w:bookmarkEnd w:id="0"/>
+    </w:p>
+    <w:p>
+      <w:pPr>
+        <w:rPr>
+          <w:b/>
+          <w:sz w:val="24"/>
+        </w:rPr>
+      </w:pPr>
+      <w:r>
+        <w:rPr>
+          <w:b/>
+          <w:sz w:val="24"/>
+        </w:rPr>
+        <w:t>Fredag 11 november</w:t>
+      </w:r>
+    </w:p>
+    <w:p>
+      <w:pPr>
+        <w:rPr>
+          <w:sz w:val="24"/>
+        </w:rPr>
+      </w:pPr>
+      <w:r>
+        <w:rPr>
+          <w:b/>
+          <w:sz w:val="24"/>
+        </w:rPr>
+        <w:tab/>
+      </w:r>
+    </w:p>
+    <w:p>
+      <w:pPr>
+        <w:jc w:val="right"/>
+      </w:pPr>
     </w:p>
     <w:sectPr>
       <w:pgSz w:w="11906" w:h="16838"/>
@@ -36,7 +261,7 @@
       </w:pPr>
     </w:pPrDefault>
   </w:docDefaults>
-  <w:latentStyles w:defLockedState="0" w:defUIPriority="99" w:defSemiHidden="0" w:defUnhideWhenUsed="0" w:defQFormat="0" w:count="372">
+  <w:latentStyles w:defLockedState="0" w:defUIPriority="99" w:defSemiHidden="0" w:defUnhideWhenUsed="0" w:defQFormat="0" w:count="371">
     <w:lsdException w:name="Normal" w:uiPriority="0" w:qFormat="1"/>
     <w:lsdException w:name="heading 1" w:uiPriority="9" w:qFormat="1"/>
     <w:lsdException w:name="heading 2" w:semiHidden="1" w:uiPriority="9" w:unhideWhenUsed="1" w:qFormat="1"/>
@@ -142,6 +367,7 @@
     <w:lsdException w:name="HTML Sample" w:semiHidden="1" w:unhideWhenUsed="1"/>
     <w:lsdException w:name="HTML Typewriter" w:semiHidden="1" w:unhideWhenUsed="1"/>
     <w:lsdException w:name="HTML Variable" w:semiHidden="1" w:unhideWhenUsed="1"/>
+    <w:lsdException w:name="Normal Table" w:semiHidden="1" w:unhideWhenUsed="1"/>
     <w:lsdException w:name="annotation subject" w:semiHidden="1" w:unhideWhenUsed="1"/>
     <w:lsdException w:name="No List" w:semiHidden="1" w:unhideWhenUsed="1"/>
     <w:lsdException w:name="Outline List 1" w:semiHidden="1" w:unhideWhenUsed="1"/>
@@ -188,8 +414,10 @@
     <w:lsdException w:name="Table Subtle 2" w:semiHidden="1" w:unhideWhenUsed="1"/>
     <w:lsdException w:name="Table Web 1" w:semiHidden="1" w:unhideWhenUsed="1"/>
     <w:lsdException w:name="Table Web 2" w:semiHidden="1" w:unhideWhenUsed="1"/>
+    <w:lsdException w:name="Table Web 3" w:semiHidden="1" w:unhideWhenUsed="1"/>
     <w:lsdException w:name="Balloon Text" w:semiHidden="1" w:unhideWhenUsed="1"/>
     <w:lsdException w:name="Table Grid" w:uiPriority="39"/>
+    <w:lsdException w:name="Table Theme" w:semiHidden="1" w:unhideWhenUsed="1"/>
     <w:lsdException w:name="Placeholder Text" w:semiHidden="1"/>
     <w:lsdException w:name="No Spacing" w:uiPriority="1" w:qFormat="1"/>
     <w:lsdException w:name="Light Shading" w:uiPriority="60"/>
@@ -405,7 +633,6 @@
     <w:lsdException w:name="List Table 5 Dark Accent 6" w:uiPriority="50"/>
     <w:lsdException w:name="List Table 6 Colorful Accent 6" w:uiPriority="51"/>
     <w:lsdException w:name="List Table 7 Colorful Accent 6" w:uiPriority="52"/>
-    <w:lsdException w:name="Mention" w:semiHidden="1" w:unhideWhenUsed="1"/>
   </w:latentStyles>
   <w:style w:type="paragraph" w:default="1" w:styleId="Normal">
     <w:name w:val="Normal"/>
@@ -437,6 +664,71 @@
     <w:uiPriority w:val="99"/>
     <w:semiHidden/>
     <w:unhideWhenUsed/>
+  </w:style>
+  <w:style w:type="paragraph" w:styleId="Rubrik">
+    <w:name w:val="Title"/>
+    <w:basedOn w:val="Normal"/>
+    <w:next w:val="Normal"/>
+    <w:link w:val="RubrikChar"/>
+    <w:uiPriority w:val="10"/>
+    <w:qFormat/>
+    <w:rsid w:val="00470CC6"/>
+    <w:pPr>
+      <w:spacing w:after="0" w:line="240" w:lineRule="auto"/>
+      <w:contextualSpacing/>
+    </w:pPr>
+    <w:rPr>
+      <w:rFonts w:asciiTheme="majorHAnsi" w:eastAsiaTheme="majorEastAsia" w:hAnsiTheme="majorHAnsi" w:cstheme="majorBidi"/>
+      <w:spacing w:val="-10"/>
+      <w:kern w:val="28"/>
+      <w:sz w:val="56"/>
+      <w:szCs w:val="56"/>
+    </w:rPr>
+  </w:style>
+  <w:style w:type="character" w:customStyle="1" w:styleId="RubrikChar">
+    <w:name w:val="Rubrik Char"/>
+    <w:basedOn w:val="Standardstycketeckensnitt"/>
+    <w:link w:val="Rubrik"/>
+    <w:uiPriority w:val="10"/>
+    <w:rsid w:val="00470CC6"/>
+    <w:rPr>
+      <w:rFonts w:asciiTheme="majorHAnsi" w:eastAsiaTheme="majorEastAsia" w:hAnsiTheme="majorHAnsi" w:cstheme="majorBidi"/>
+      <w:spacing w:val="-10"/>
+      <w:kern w:val="28"/>
+      <w:sz w:val="56"/>
+      <w:szCs w:val="56"/>
+    </w:rPr>
+  </w:style>
+  <w:style w:type="paragraph" w:styleId="Underrubrik">
+    <w:name w:val="Subtitle"/>
+    <w:basedOn w:val="Normal"/>
+    <w:next w:val="Normal"/>
+    <w:link w:val="UnderrubrikChar"/>
+    <w:uiPriority w:val="11"/>
+    <w:qFormat/>
+    <w:rsid w:val="00470CC6"/>
+    <w:pPr>
+      <w:numPr>
+        <w:ilvl w:val="1"/>
+      </w:numPr>
+    </w:pPr>
+    <w:rPr>
+      <w:rFonts w:eastAsiaTheme="minorEastAsia"/>
+      <w:color w:val="5A5A5A" w:themeColor="text1" w:themeTint="A5"/>
+      <w:spacing w:val="15"/>
+    </w:rPr>
+  </w:style>
+  <w:style w:type="character" w:customStyle="1" w:styleId="UnderrubrikChar">
+    <w:name w:val="Underrubrik Char"/>
+    <w:basedOn w:val="Standardstycketeckensnitt"/>
+    <w:link w:val="Underrubrik"/>
+    <w:uiPriority w:val="11"/>
+    <w:rsid w:val="00470CC6"/>
+    <w:rPr>
+      <w:rFonts w:eastAsiaTheme="minorEastAsia"/>
+      <w:color w:val="5A5A5A" w:themeColor="text1" w:themeTint="A5"/>
+      <w:spacing w:val="15"/>
+    </w:rPr>
   </w:style>
 </w:styles>
 </file>

</xml_diff>

<commit_message>
Uppdated the dagbok for today
</commit_message>
<xml_diff>
--- a/Dagbok.docx
+++ b/Dagbok.docx
@@ -197,37 +197,57 @@
         </w:rPr>
         <w:t>Sjukdom.</w:t>
       </w:r>
+    </w:p>
+    <w:p>
+      <w:pPr>
+        <w:rPr>
+          <w:b/>
+          <w:sz w:val="24"/>
+        </w:rPr>
+      </w:pPr>
+      <w:r>
+        <w:rPr>
+          <w:b/>
+          <w:sz w:val="24"/>
+        </w:rPr>
+        <w:t>Fredag 11 november</w:t>
+      </w:r>
+    </w:p>
+    <w:p>
+      <w:pPr>
+        <w:rPr>
+          <w:sz w:val="24"/>
+        </w:rPr>
+      </w:pPr>
+      <w:r>
+        <w:rPr>
+          <w:b/>
+          <w:sz w:val="24"/>
+        </w:rPr>
+        <w:tab/>
+      </w:r>
+      <w:r>
+        <w:rPr>
+          <w:sz w:val="24"/>
+        </w:rPr>
+        <w:t xml:space="preserve">Fixat </w:t>
+      </w:r>
+      <w:proofErr w:type="spellStart"/>
+      <w:r>
+        <w:rPr>
+          <w:sz w:val="24"/>
+        </w:rPr>
+        <w:t>github</w:t>
+      </w:r>
+      <w:proofErr w:type="spellEnd"/>
+      <w:r>
+        <w:rPr>
+          <w:sz w:val="24"/>
+        </w:rPr>
+        <w:t xml:space="preserve"> repo och påbörjat schema konstruktion.</w:t>
+      </w:r>
       <w:bookmarkStart w:id="0" w:name="_GoBack"/>
       <w:bookmarkEnd w:id="0"/>
-    </w:p>
-    <w:p>
-      <w:pPr>
-        <w:rPr>
-          <w:b/>
-          <w:sz w:val="24"/>
-        </w:rPr>
-      </w:pPr>
-      <w:r>
-        <w:rPr>
-          <w:b/>
-          <w:sz w:val="24"/>
-        </w:rPr>
-        <w:t>Fredag 11 november</w:t>
-      </w:r>
-    </w:p>
-    <w:p>
-      <w:pPr>
-        <w:rPr>
-          <w:sz w:val="24"/>
-        </w:rPr>
-      </w:pPr>
-      <w:r>
-        <w:rPr>
-          <w:b/>
-          <w:sz w:val="24"/>
-        </w:rPr>
-        <w:tab/>
-      </w:r>
     </w:p>
     <w:p>
       <w:pPr>

</xml_diff>

<commit_message>
Databas ändringar + dagbok
</commit_message>
<xml_diff>
--- a/Dagbok.docx
+++ b/Dagbok.docx
@@ -401,21 +401,171 @@
         </w:rPr>
         <w:t>Torsdag 17 november</w:t>
       </w:r>
+    </w:p>
+    <w:p>
+      <w:pPr>
+        <w:rPr>
+          <w:sz w:val="24"/>
+        </w:rPr>
+      </w:pPr>
+      <w:r>
+        <w:rPr>
+          <w:sz w:val="24"/>
+        </w:rPr>
+        <w:tab/>
+      </w:r>
+      <w:r>
+        <w:rPr>
+          <w:sz w:val="24"/>
+        </w:rPr>
+        <w:t>(CWE-arbete)</w:t>
+      </w:r>
+    </w:p>
+    <w:p>
+      <w:pPr>
+        <w:rPr>
+          <w:b/>
+          <w:sz w:val="24"/>
+        </w:rPr>
+      </w:pPr>
+      <w:r>
+        <w:rPr>
+          <w:b/>
+          <w:sz w:val="24"/>
+        </w:rPr>
+        <w:t>Fredag 18 november</w:t>
+      </w:r>
+    </w:p>
+    <w:p>
+      <w:pPr>
+        <w:rPr>
+          <w:sz w:val="24"/>
+        </w:rPr>
+      </w:pPr>
+      <w:r>
+        <w:rPr>
+          <w:b/>
+          <w:sz w:val="24"/>
+        </w:rPr>
+        <w:tab/>
+      </w:r>
+      <w:r>
+        <w:rPr>
+          <w:sz w:val="24"/>
+        </w:rPr>
+        <w:t xml:space="preserve">Ändrade i </w:t>
+      </w:r>
+      <w:proofErr w:type="gramStart"/>
+      <w:r>
+        <w:rPr>
+          <w:sz w:val="24"/>
+        </w:rPr>
+        <w:t>databas ( 30</w:t>
+      </w:r>
+      <w:proofErr w:type="gramEnd"/>
+      <w:r>
+        <w:rPr>
+          <w:sz w:val="24"/>
+        </w:rPr>
+        <w:t xml:space="preserve"> minuter )</w:t>
+      </w:r>
+      <w:r>
+        <w:rPr>
+          <w:sz w:val="24"/>
+        </w:rPr>
+        <w:br/>
+      </w:r>
+      <w:r>
+        <w:rPr>
+          <w:sz w:val="24"/>
+        </w:rPr>
+        <w:tab/>
+      </w:r>
+      <w:proofErr w:type="spellStart"/>
+      <w:r>
+        <w:rPr>
+          <w:sz w:val="24"/>
+        </w:rPr>
+        <w:t>Procedures</w:t>
+      </w:r>
+      <w:proofErr w:type="spellEnd"/>
+      <w:r>
+        <w:rPr>
+          <w:sz w:val="24"/>
+        </w:rPr>
+        <w:t>( 120 minuter )</w:t>
+      </w:r>
+      <w:r>
+        <w:rPr>
+          <w:sz w:val="24"/>
+        </w:rPr>
+        <w:br/>
+      </w:r>
+      <w:r>
+        <w:rPr>
+          <w:sz w:val="24"/>
+        </w:rPr>
+        <w:tab/>
+        <w:t>(redovisning)</w:t>
+      </w:r>
+    </w:p>
+    <w:p>
+      <w:pPr>
+        <w:rPr>
+          <w:b/>
+          <w:sz w:val="24"/>
+        </w:rPr>
+      </w:pPr>
+      <w:r>
+        <w:rPr>
+          <w:b/>
+          <w:sz w:val="24"/>
+        </w:rPr>
+        <w:t xml:space="preserve">Måndag 21 november </w:t>
+      </w:r>
+    </w:p>
+    <w:p>
+      <w:pPr>
+        <w:rPr>
+          <w:sz w:val="24"/>
+        </w:rPr>
+      </w:pPr>
+      <w:r>
+        <w:rPr>
+          <w:b/>
+          <w:sz w:val="24"/>
+        </w:rPr>
+        <w:tab/>
+      </w:r>
+      <w:proofErr w:type="spellStart"/>
+      <w:r>
+        <w:rPr>
+          <w:sz w:val="24"/>
+        </w:rPr>
+        <w:t>Procedure</w:t>
+      </w:r>
+      <w:proofErr w:type="spellEnd"/>
+      <w:r>
+        <w:rPr>
+          <w:sz w:val="24"/>
+        </w:rPr>
+        <w:t>()</w:t>
+      </w:r>
+      <w:r>
+        <w:rPr>
+          <w:sz w:val="24"/>
+        </w:rPr>
+        <w:br/>
+      </w:r>
+      <w:r>
+        <w:rPr>
+          <w:sz w:val="24"/>
+        </w:rPr>
+        <w:tab/>
+        <w:t>Indatat()</w:t>
+      </w:r>
       <w:bookmarkStart w:id="0" w:name="_GoBack"/>
       <w:bookmarkEnd w:id="0"/>
-    </w:p>
-    <w:p>
-      <w:pPr>
-        <w:rPr>
-          <w:sz w:val="24"/>
-        </w:rPr>
-      </w:pPr>
-      <w:r>
-        <w:rPr>
-          <w:sz w:val="24"/>
-        </w:rPr>
-        <w:tab/>
-      </w:r>
     </w:p>
     <w:p>
       <w:pPr>

</xml_diff>

<commit_message>
changes in asp and dagboken
</commit_message>
<xml_diff>
--- a/Dagbok.docx
+++ b/Dagbok.docx
@@ -838,8 +838,169 @@
         <w:tab/>
         <w:t>Ändring av databas (90 minuter)</w:t>
       </w:r>
+    </w:p>
+    <w:p>
+      <w:pPr>
+        <w:rPr>
+          <w:b/>
+          <w:sz w:val="24"/>
+        </w:rPr>
+      </w:pPr>
+      <w:r>
+        <w:rPr>
+          <w:b/>
+          <w:sz w:val="24"/>
+        </w:rPr>
+        <w:t>Torsdag 24 november</w:t>
+      </w:r>
+    </w:p>
+    <w:p>
+      <w:pPr>
+        <w:rPr>
+          <w:sz w:val="24"/>
+        </w:rPr>
+      </w:pPr>
+      <w:r>
+        <w:rPr>
+          <w:sz w:val="24"/>
+        </w:rPr>
+        <w:tab/>
+      </w:r>
+      <w:r>
+        <w:rPr>
+          <w:sz w:val="24"/>
+        </w:rPr>
+        <w:t>Fotografering och redigering (60 minuter)</w:t>
+      </w:r>
+      <w:r>
+        <w:rPr>
+          <w:sz w:val="24"/>
+        </w:rPr>
+        <w:br/>
+      </w:r>
+      <w:r>
+        <w:rPr>
+          <w:sz w:val="24"/>
+        </w:rPr>
+        <w:tab/>
+        <w:t>Databas fix (60 minuter)</w:t>
+      </w:r>
+    </w:p>
+    <w:p>
+      <w:pPr>
+        <w:rPr>
+          <w:b/>
+          <w:sz w:val="24"/>
+        </w:rPr>
+      </w:pPr>
+      <w:r>
+        <w:rPr>
+          <w:b/>
+          <w:sz w:val="24"/>
+        </w:rPr>
+        <w:t>Fredag 25 november</w:t>
+      </w:r>
+    </w:p>
+    <w:p>
+      <w:pPr>
+        <w:rPr>
+          <w:i/>
+          <w:sz w:val="24"/>
+        </w:rPr>
+      </w:pPr>
+      <w:r>
+        <w:rPr>
+          <w:sz w:val="24"/>
+        </w:rPr>
+        <w:tab/>
+      </w:r>
+      <w:r>
+        <w:rPr>
+          <w:i/>
+          <w:sz w:val="24"/>
+        </w:rPr>
+        <w:t>Redovisning (80 minuter)</w:t>
+      </w:r>
+    </w:p>
+    <w:p>
+      <w:pPr>
+        <w:rPr>
+          <w:b/>
+          <w:sz w:val="24"/>
+        </w:rPr>
+      </w:pPr>
+      <w:r>
+        <w:rPr>
+          <w:b/>
+          <w:sz w:val="24"/>
+        </w:rPr>
+        <w:t>Måndag 28 november</w:t>
+      </w:r>
+    </w:p>
+    <w:p>
+      <w:pPr>
+        <w:rPr>
+          <w:sz w:val="24"/>
+        </w:rPr>
+      </w:pPr>
+      <w:r>
+        <w:rPr>
+          <w:b/>
+          <w:sz w:val="24"/>
+        </w:rPr>
+        <w:tab/>
+      </w:r>
+    </w:p>
+    <w:p>
+      <w:pPr>
+        <w:rPr>
+          <w:b/>
+          <w:sz w:val="24"/>
+        </w:rPr>
+      </w:pPr>
+      <w:r>
+        <w:rPr>
+          <w:b/>
+          <w:sz w:val="24"/>
+        </w:rPr>
+        <w:t>Tisdag 29 november</w:t>
+      </w:r>
+    </w:p>
+    <w:p>
+      <w:pPr>
+        <w:rPr>
+          <w:sz w:val="24"/>
+        </w:rPr>
+      </w:pPr>
+      <w:r>
+        <w:rPr>
+          <w:b/>
+          <w:sz w:val="24"/>
+        </w:rPr>
+        <w:tab/>
+      </w:r>
+      <w:r>
+        <w:rPr>
+          <w:sz w:val="24"/>
+        </w:rPr>
+        <w:t>Började lägga till element på asp-sidorna ()</w:t>
+      </w:r>
       <w:bookmarkStart w:id="0" w:name="_GoBack"/>
       <w:bookmarkEnd w:id="0"/>
+    </w:p>
+    <w:p>
+      <w:pPr>
+        <w:rPr>
+          <w:sz w:val="24"/>
+        </w:rPr>
+      </w:pPr>
+      <w:r>
+        <w:rPr>
+          <w:b/>
+          <w:sz w:val="24"/>
+        </w:rPr>
+        <w:tab/>
+      </w:r>
     </w:p>
     <w:p>
       <w:pPr>

</xml_diff>

<commit_message>
changes in dagbok etc
</commit_message>
<xml_diff>
--- a/Dagbok.docx
+++ b/Dagbok.docx
@@ -950,6 +950,26 @@
         </w:rPr>
         <w:tab/>
       </w:r>
+      <w:r>
+        <w:rPr>
+          <w:sz w:val="24"/>
+        </w:rPr>
+        <w:t xml:space="preserve">Kollade över asp, </w:t>
+      </w:r>
+      <w:proofErr w:type="spellStart"/>
+      <w:r>
+        <w:rPr>
+          <w:sz w:val="24"/>
+        </w:rPr>
+        <w:t>sql</w:t>
+      </w:r>
+      <w:proofErr w:type="spellEnd"/>
+      <w:r>
+        <w:rPr>
+          <w:sz w:val="24"/>
+        </w:rPr>
+        <w:t xml:space="preserve"> och tillhörande dokument (90 minuter)</w:t>
+      </w:r>
     </w:p>
     <w:p>
       <w:pPr>
@@ -983,7 +1003,58 @@
         <w:rPr>
           <w:sz w:val="24"/>
         </w:rPr>
-        <w:t>Började lägga till element på asp-sidorna ()</w:t>
+        <w:t>Började lägga till element på asp-sidorna (</w:t>
+      </w:r>
+      <w:r>
+        <w:rPr>
+          <w:sz w:val="24"/>
+        </w:rPr>
+        <w:t>90 minuter</w:t>
+      </w:r>
+      <w:r>
+        <w:rPr>
+          <w:sz w:val="24"/>
+        </w:rPr>
+        <w:t>)</w:t>
+      </w:r>
+      <w:r>
+        <w:rPr>
+          <w:sz w:val="24"/>
+        </w:rPr>
+        <w:br/>
+      </w:r>
+      <w:r>
+        <w:rPr>
+          <w:sz w:val="24"/>
+        </w:rPr>
+        <w:tab/>
+        <w:t>Databas fix, klar (60 minuter)</w:t>
+      </w:r>
+      <w:r>
+        <w:rPr>
+          <w:sz w:val="24"/>
+        </w:rPr>
+        <w:br/>
+      </w:r>
+      <w:r>
+        <w:rPr>
+          <w:sz w:val="24"/>
+        </w:rPr>
+        <w:tab/>
+      </w:r>
+      <w:proofErr w:type="spellStart"/>
+      <w:r>
+        <w:rPr>
+          <w:sz w:val="24"/>
+        </w:rPr>
+        <w:t>Insert</w:t>
+      </w:r>
+      <w:proofErr w:type="spellEnd"/>
+      <w:r>
+        <w:rPr>
+          <w:sz w:val="24"/>
+        </w:rPr>
+        <w:t xml:space="preserve"> data (45 minuter)</w:t>
       </w:r>
       <w:bookmarkStart w:id="0" w:name="_GoBack"/>
       <w:bookmarkEnd w:id="0"/>

</xml_diff>

<commit_message>
uppdated dagboken and added better comments for procedures in sql and added them
</commit_message>
<xml_diff>
--- a/Dagbok.docx
+++ b/Dagbok.docx
@@ -1167,7 +1167,19 @@
         <w:rPr>
           <w:sz w:val="24"/>
         </w:rPr>
-        <w:t>Databas till server och all indata(40min)</w:t>
+        <w:t>Databas till server och all indata</w:t>
+      </w:r>
+      <w:r>
+        <w:rPr>
+          <w:sz w:val="24"/>
+        </w:rPr>
+        <w:t xml:space="preserve"> </w:t>
+      </w:r>
+      <w:r>
+        <w:rPr>
+          <w:sz w:val="24"/>
+        </w:rPr>
+        <w:t>(40min)</w:t>
       </w:r>
       <w:r>
         <w:rPr>
@@ -1193,16 +1205,82 @@
           <w:sz w:val="24"/>
         </w:rPr>
         <w:tab/>
-        <w:t>Import av Schema data till ny databas(30min)</w:t>
+        <w:t>Import av Schema data till ny databas</w:t>
+      </w:r>
+      <w:r>
+        <w:rPr>
+          <w:sz w:val="24"/>
+        </w:rPr>
+        <w:t xml:space="preserve"> </w:t>
+      </w:r>
+      <w:r>
+        <w:rPr>
+          <w:sz w:val="24"/>
+        </w:rPr>
+        <w:t>(30min)</w:t>
+      </w:r>
+    </w:p>
+    <w:p>
+      <w:pPr>
+        <w:rPr>
+          <w:b/>
+          <w:sz w:val="24"/>
+        </w:rPr>
+      </w:pPr>
+      <w:r>
+        <w:rPr>
+          <w:b/>
+          <w:sz w:val="24"/>
+        </w:rPr>
+        <w:t>Måndag 5 december</w:t>
+      </w:r>
+      <w:r>
+        <w:rPr>
+          <w:b/>
+          <w:sz w:val="24"/>
+        </w:rPr>
+        <w:tab/>
+      </w:r>
+    </w:p>
+    <w:p>
+      <w:pPr>
+        <w:rPr>
+          <w:sz w:val="24"/>
+        </w:rPr>
+      </w:pPr>
+      <w:r>
+        <w:rPr>
+          <w:b/>
+          <w:sz w:val="24"/>
+        </w:rPr>
+        <w:tab/>
+      </w:r>
+      <w:r>
+        <w:rPr>
+          <w:sz w:val="24"/>
+        </w:rPr>
+        <w:t>Fixade procedurerna, och la in kommentarerna i servern (30 minuter)</w:t>
+      </w:r>
+      <w:r>
+        <w:rPr>
+          <w:sz w:val="24"/>
+        </w:rPr>
+        <w:br/>
+      </w:r>
+      <w:r>
+        <w:rPr>
+          <w:sz w:val="24"/>
+        </w:rPr>
+        <w:tab/>
+        <w:t>La till förbättrade kommentarer för procedurerna (80</w:t>
       </w:r>
       <w:bookmarkStart w:id="0" w:name="_GoBack"/>
       <w:bookmarkEnd w:id="0"/>
       <w:r>
         <w:rPr>
-          <w:b/>
-          <w:sz w:val="24"/>
-        </w:rPr>
-        <w:tab/>
+          <w:sz w:val="24"/>
+        </w:rPr>
+        <w:t xml:space="preserve"> minuter)</w:t>
       </w:r>
     </w:p>
     <w:p>

</xml_diff>

<commit_message>
started the webproject all over, new solution and asp sidor with new and more content
</commit_message>
<xml_diff>
--- a/Dagbok.docx
+++ b/Dagbok.docx
@@ -1352,11 +1352,46 @@
       <w:r>
         <w:t>Förstörde projektet (20</w:t>
       </w:r>
+      <w:r>
+        <w:t xml:space="preserve"> minuter)</w:t>
+      </w:r>
+    </w:p>
+    <w:p>
+      <w:pPr>
+        <w:rPr>
+          <w:b/>
+        </w:rPr>
+      </w:pPr>
+      <w:r>
+        <w:rPr>
+          <w:b/>
+        </w:rPr>
+        <w:lastRenderedPageBreak/>
+        <w:t>Torsdag 8 december</w:t>
+      </w:r>
+    </w:p>
+    <w:p>
+      <w:r>
+        <w:rPr>
+          <w:b/>
+        </w:rPr>
+        <w:tab/>
+      </w:r>
+      <w:r>
+        <w:t xml:space="preserve">Började om med websidorna, </w:t>
+      </w:r>
+      <w:r>
+        <w:t>startade nytt projekt och började fylla aspsidorna.</w:t>
+      </w:r>
+      <w:r>
+        <w:br/>
+      </w:r>
+      <w:r>
+        <w:tab/>
+        <w:t>(120 minuter)</w:t>
+      </w:r>
       <w:bookmarkStart w:id="0" w:name="_GoBack"/>
       <w:bookmarkEnd w:id="0"/>
-      <w:r>
-        <w:t xml:space="preserve"> minuter)</w:t>
-      </w:r>
     </w:p>
     <w:sectPr>
       <w:pgSz w:w="11906" w:h="16838"/>

</xml_diff>

<commit_message>
minor changes in dagbok
</commit_message>
<xml_diff>
--- a/Dagbok.docx
+++ b/Dagbok.docx
@@ -1802,36 +1802,49 @@
     </w:p>
     <w:p>
       <w:pPr>
-        <w:ind w:firstLine="1304"/>
-      </w:pPr>
-      <w:r>
+        <w:ind w:left="1304"/>
+        <w:rPr>
+          <w:b/>
+        </w:rPr>
+      </w:pPr>
+      <w:r>
+        <w:lastRenderedPageBreak/>
         <w:t xml:space="preserve">Fixade de sista knapparna och gjorde </w:t>
       </w:r>
       <w:r>
-        <w:t>lite ändringar på bokningssidan. Redigerade</w:t>
-      </w:r>
-    </w:p>
-    <w:p>
-      <w:pPr>
-        <w:rPr>
-          <w:b/>
-        </w:rPr>
-      </w:pPr>
-      <w:r>
-        <w:rPr>
-          <w:b/>
-        </w:rPr>
-        <w:lastRenderedPageBreak/>
+        <w:t>l</w:t>
+      </w:r>
+      <w:r>
+        <w:t>ite ändringar på bokningssidan (200 minuter)</w:t>
+      </w:r>
+      <w:r>
+        <w:br/>
+      </w:r>
+      <w:r>
+        <w:t>Redigerade</w:t>
+      </w:r>
+      <w:r>
+        <w:t xml:space="preserve"> databasen (200 minuter)</w:t>
+      </w:r>
+    </w:p>
+    <w:p>
+      <w:pPr>
+        <w:rPr>
+          <w:b/>
+        </w:rPr>
+      </w:pPr>
+      <w:r>
+        <w:rPr>
+          <w:b/>
+        </w:rPr>
         <w:t xml:space="preserve">Fredag 13 </w:t>
       </w:r>
-      <w:proofErr w:type="spellStart"/>
-      <w:r>
-        <w:rPr>
-          <w:b/>
-        </w:rPr>
-        <w:t>janurari</w:t>
-      </w:r>
-      <w:proofErr w:type="spellEnd"/>
+      <w:r>
+        <w:rPr>
+          <w:b/>
+        </w:rPr>
+        <w:t>januari</w:t>
+      </w:r>
       <w:r>
         <w:rPr>
           <w:b/>
@@ -1844,22 +1857,49 @@
         <w:ind w:left="1305"/>
       </w:pPr>
       <w:r>
-        <w:t>Redigering i databas(20minuter).</w:t>
+        <w:t>Redigering i databas</w:t>
+      </w:r>
+      <w:r>
+        <w:t xml:space="preserve"> (20 minuter)</w:t>
+      </w:r>
+      <w:r>
+        <w:br/>
+        <w:t>Bokningssida</w:t>
+      </w:r>
+      <w:r>
+        <w:t xml:space="preserve"> </w:t>
+      </w:r>
+      <w:r>
+        <w:t>(200</w:t>
+      </w:r>
+      <w:r>
+        <w:t xml:space="preserve"> </w:t>
+      </w:r>
+      <w:r>
+        <w:t>minuter)</w:t>
+      </w:r>
+      <w:r>
+        <w:br/>
+        <w:t>Procedurer</w:t>
+      </w:r>
+      <w:r>
+        <w:t xml:space="preserve"> (120 minuter)</w:t>
+      </w:r>
+      <w:r>
+        <w:br/>
+        <w:t xml:space="preserve">Fixning av sidan </w:t>
+      </w:r>
+      <w:r>
+        <w:t>(200</w:t>
+      </w:r>
+      <w:r>
+        <w:t xml:space="preserve"> </w:t>
+      </w:r>
+      <w:r>
+        <w:t>minuter)</w:t>
       </w:r>
       <w:bookmarkStart w:id="0" w:name="_GoBack"/>
       <w:bookmarkEnd w:id="0"/>
-      <w:r>
-        <w:br/>
-        <w:t>Bokningssida(200minuter)</w:t>
-      </w:r>
-      <w:r>
-        <w:br/>
-        <w:t>Procedurer(120minuter)</w:t>
-      </w:r>
-      <w:r>
-        <w:br/>
-        <w:t>Fixning av sidan.(200minuter)</w:t>
-      </w:r>
       <w:r>
         <w:br/>
       </w:r>

</xml_diff>